<commit_message>
Update TASK DISTRIBUTION SDD.docx
</commit_message>
<xml_diff>
--- a/SDD/TASK DISTRIBUTION SDD.docx
+++ b/SDD/TASK DISTRIBUTION SDD.docx
@@ -78,14 +78,108 @@
         <w:pStyle w:val="Standard"/>
       </w:pPr>
       <w:r>
-        <w:t>1-1.4</w:t>
-      </w:r>
-      <w:r>
-        <w:t>, 3.5</w:t>
-      </w:r>
-      <w:r>
+        <w:t xml:space="preserve">1-1.4, 3.5 </w:t>
+      </w:r>
+      <w:r>
+        <w:sym w:font="Wingdings" w:char="F0E0"/>
+      </w:r>
+      <w:r>
+        <w:t xml:space="preserve"> SDD</w:t>
+      </w:r>
+    </w:p>
+    <w:p>
+      <w:pPr>
+        <w:pStyle w:val="Standard"/>
+      </w:pPr>
+      <w:r>
+        <w:t xml:space="preserve">3.2, 4 </w:t>
+      </w:r>
+      <w:r>
+        <w:sym w:font="Wingdings" w:char="F0E0"/>
+      </w:r>
+      <w:r>
+        <w:t xml:space="preserve"> SDD</w:t>
+      </w:r>
+    </w:p>
+    <w:p>
+      <w:pPr>
+        <w:pStyle w:val="Standard"/>
+      </w:pPr>
+      <w:r>
+        <w:t xml:space="preserve">Reservation table, campaign table </w:t>
+      </w:r>
+      <w:r>
+        <w:sym w:font="Wingdings" w:char="F0E0"/>
+      </w:r>
+      <w:r>
+        <w:t xml:space="preserve"> Database</w:t>
+      </w:r>
+    </w:p>
+    <w:p>
+      <w:pPr>
+        <w:pStyle w:val="Standard"/>
+      </w:pPr>
+    </w:p>
+    <w:p>
+      <w:pPr>
+        <w:pStyle w:val="Standard"/>
+        <w:rPr>
+          <w:b/>
+          <w:sz w:val="28"/>
+          <w:u w:val="single"/>
+        </w:rPr>
+      </w:pPr>
+    </w:p>
+    <w:p>
+      <w:pPr>
+        <w:pStyle w:val="Standard"/>
+        <w:rPr>
+          <w:b/>
+          <w:sz w:val="28"/>
+          <w:u w:val="single"/>
+        </w:rPr>
+      </w:pPr>
+      <w:proofErr w:type="spellStart"/>
+      <w:r>
+        <w:rPr>
+          <w:b/>
+          <w:sz w:val="28"/>
+          <w:u w:val="single"/>
+        </w:rPr>
+        <w:t>Berkay</w:t>
+      </w:r>
+      <w:proofErr w:type="spellEnd"/>
+      <w:r>
+        <w:rPr>
+          <w:b/>
+          <w:sz w:val="28"/>
+          <w:u w:val="single"/>
+        </w:rPr>
         <w:t xml:space="preserve"> </w:t>
       </w:r>
+      <w:proofErr w:type="spellStart"/>
+      <w:r>
+        <w:rPr>
+          <w:b/>
+          <w:sz w:val="28"/>
+          <w:u w:val="single"/>
+        </w:rPr>
+        <w:t>Danış</w:t>
+      </w:r>
+      <w:proofErr w:type="spellEnd"/>
+    </w:p>
+    <w:p>
+      <w:pPr>
+        <w:pStyle w:val="Standard"/>
+      </w:pPr>
+    </w:p>
+    <w:p>
+      <w:pPr>
+        <w:pStyle w:val="Standard"/>
+      </w:pPr>
+      <w:r>
+        <w:t xml:space="preserve">3.2, 4 </w:t>
+      </w:r>
       <w:r>
         <w:sym w:font="Wingdings" w:char="F0E0"/>
       </w:r>
@@ -98,13 +192,7 @@
         <w:pStyle w:val="Standard"/>
       </w:pPr>
       <w:r>
-        <w:t>3.2</w:t>
-      </w:r>
-      <w:r>
-        <w:t>, 4</w:t>
-      </w:r>
-      <w:r>
-        <w:t xml:space="preserve"> </w:t>
+        <w:t xml:space="preserve">3.4, 5 </w:t>
       </w:r>
       <w:r>
         <w:sym w:font="Wingdings" w:char="F0E0"/>
@@ -117,93 +205,89 @@
       <w:pPr>
         <w:pStyle w:val="Standard"/>
       </w:pPr>
-    </w:p>
-    <w:p>
-      <w:pPr>
-        <w:pStyle w:val="Standard"/>
-        <w:rPr>
-          <w:b/>
-          <w:sz w:val="28"/>
-          <w:u w:val="single"/>
-        </w:rPr>
-      </w:pPr>
-    </w:p>
-    <w:p>
-      <w:pPr>
-        <w:pStyle w:val="Standard"/>
-        <w:rPr>
-          <w:b/>
-          <w:sz w:val="28"/>
-          <w:u w:val="single"/>
-        </w:rPr>
-      </w:pPr>
-      <w:proofErr w:type="spellStart"/>
-      <w:r>
-        <w:rPr>
-          <w:b/>
-          <w:sz w:val="28"/>
-          <w:u w:val="single"/>
-        </w:rPr>
-        <w:t>Berkay</w:t>
-      </w:r>
-      <w:proofErr w:type="spellEnd"/>
-      <w:r>
-        <w:rPr>
-          <w:b/>
-          <w:sz w:val="28"/>
-          <w:u w:val="single"/>
-        </w:rPr>
-        <w:t xml:space="preserve"> </w:t>
-      </w:r>
-      <w:proofErr w:type="spellStart"/>
-      <w:r>
-        <w:rPr>
-          <w:b/>
-          <w:sz w:val="28"/>
-          <w:u w:val="single"/>
-        </w:rPr>
-        <w:t>Danış</w:t>
-      </w:r>
-      <w:proofErr w:type="spellEnd"/>
-    </w:p>
-    <w:p>
-      <w:pPr>
-        <w:pStyle w:val="Standard"/>
-      </w:pPr>
-    </w:p>
-    <w:p>
-      <w:pPr>
-        <w:pStyle w:val="Standard"/>
-      </w:pPr>
-      <w:r>
-        <w:t>3.2</w:t>
-      </w:r>
-      <w:r>
-        <w:t>, 4</w:t>
-      </w:r>
-      <w:r>
-        <w:t xml:space="preserve"> </w:t>
-      </w:r>
-      <w:r>
-        <w:sym w:font="Wingdings" w:char="F0E0"/>
-      </w:r>
-      <w:r>
-        <w:t xml:space="preserve"> SDD</w:t>
-      </w:r>
-    </w:p>
-    <w:p>
-      <w:pPr>
-        <w:pStyle w:val="Standard"/>
-      </w:pPr>
-      <w:r>
-        <w:t xml:space="preserve">3.4, 5 </w:t>
+      <w:r>
+        <w:t>Feedback</w:t>
+      </w:r>
+      <w:r>
+        <w:t xml:space="preserve"> table</w:t>
+      </w:r>
+      <w:r>
+        <w:t>, Bank</w:t>
+      </w:r>
+      <w:r>
+        <w:t xml:space="preserve"> table</w:t>
       </w:r>
       <w:bookmarkStart w:id="0" w:name="_GoBack"/>
       <w:bookmarkEnd w:id="0"/>
       <w:r>
+        <w:t xml:space="preserve"> </w:t>
+      </w:r>
+      <w:r>
         <w:sym w:font="Wingdings" w:char="F0E0"/>
       </w:r>
       <w:r>
+        <w:t xml:space="preserve"> Database</w:t>
+      </w:r>
+    </w:p>
+    <w:p>
+      <w:pPr>
+        <w:pStyle w:val="Standard"/>
+      </w:pPr>
+    </w:p>
+    <w:p>
+      <w:pPr>
+        <w:pStyle w:val="Standard"/>
+        <w:rPr>
+          <w:b/>
+          <w:sz w:val="28"/>
+          <w:u w:val="single"/>
+        </w:rPr>
+      </w:pPr>
+      <w:proofErr w:type="spellStart"/>
+      <w:r>
+        <w:rPr>
+          <w:b/>
+          <w:sz w:val="28"/>
+          <w:u w:val="single"/>
+        </w:rPr>
+        <w:t>Doğan</w:t>
+      </w:r>
+      <w:proofErr w:type="spellEnd"/>
+      <w:r>
+        <w:rPr>
+          <w:b/>
+          <w:sz w:val="28"/>
+          <w:u w:val="single"/>
+        </w:rPr>
+        <w:t xml:space="preserve"> </w:t>
+      </w:r>
+      <w:proofErr w:type="spellStart"/>
+      <w:r>
+        <w:rPr>
+          <w:b/>
+          <w:sz w:val="28"/>
+          <w:u w:val="single"/>
+        </w:rPr>
+        <w:t>Sarıbaş</w:t>
+      </w:r>
+      <w:proofErr w:type="spellEnd"/>
+    </w:p>
+    <w:p>
+      <w:pPr>
+        <w:pStyle w:val="Standard"/>
+      </w:pPr>
+    </w:p>
+    <w:p>
+      <w:pPr>
+        <w:pStyle w:val="Standard"/>
+      </w:pPr>
+      <w:r>
+        <w:t xml:space="preserve">3.2, 4 </w:t>
+      </w:r>
+      <w:r>
+        <w:sym w:font="Wingdings" w:char="F0E0"/>
+      </w:r>
+      <w:r>
         <w:t xml:space="preserve"> SDD</w:t>
       </w:r>
     </w:p>
@@ -211,6 +295,43 @@
       <w:pPr>
         <w:pStyle w:val="Standard"/>
       </w:pPr>
+      <w:r>
+        <w:t xml:space="preserve">3.3, 3.7 </w:t>
+      </w:r>
+      <w:r>
+        <w:sym w:font="Wingdings" w:char="F0E0"/>
+      </w:r>
+      <w:r>
+        <w:t xml:space="preserve"> SDD</w:t>
+      </w:r>
+    </w:p>
+    <w:p>
+      <w:pPr>
+        <w:pStyle w:val="Standard"/>
+      </w:pPr>
+      <w:r>
+        <w:t>Seat</w:t>
+      </w:r>
+      <w:r>
+        <w:t xml:space="preserve"> table</w:t>
+      </w:r>
+      <w:r>
+        <w:t xml:space="preserve">, Message </w:t>
+      </w:r>
+      <w:r>
+        <w:t>table</w:t>
+      </w:r>
+      <w:r>
+        <w:sym w:font="Wingdings" w:char="F0E0"/>
+      </w:r>
+      <w:r>
+        <w:t xml:space="preserve"> Database</w:t>
+      </w:r>
+    </w:p>
+    <w:p>
+      <w:pPr>
+        <w:pStyle w:val="Standard"/>
+      </w:pPr>
     </w:p>
     <w:p>
       <w:pPr>
@@ -228,7 +349,7 @@
           <w:sz w:val="28"/>
           <w:u w:val="single"/>
         </w:rPr>
-        <w:t>Doğan</w:t>
+        <w:t>Nursena</w:t>
       </w:r>
       <w:proofErr w:type="spellEnd"/>
       <w:r>
@@ -246,7 +367,7 @@
           <w:sz w:val="28"/>
           <w:u w:val="single"/>
         </w:rPr>
-        <w:t>Sarıbaş</w:t>
+        <w:t>Karakulah</w:t>
       </w:r>
       <w:proofErr w:type="spellEnd"/>
     </w:p>
@@ -260,13 +381,7 @@
         <w:pStyle w:val="Standard"/>
       </w:pPr>
       <w:r>
-        <w:t>3.2</w:t>
-      </w:r>
-      <w:r>
-        <w:t>, 4</w:t>
-      </w:r>
-      <w:r>
-        <w:t xml:space="preserve"> </w:t>
+        <w:t xml:space="preserve">2, 3, 3.1, 3.6 </w:t>
       </w:r>
       <w:r>
         <w:sym w:font="Wingdings" w:char="F0E0"/>
@@ -280,7 +395,7 @@
         <w:pStyle w:val="Standard"/>
       </w:pPr>
       <w:r>
-        <w:t xml:space="preserve">3.3, 3.7 </w:t>
+        <w:t xml:space="preserve">3.2, 4 </w:t>
       </w:r>
       <w:r>
         <w:sym w:font="Wingdings" w:char="F0E0"/>
@@ -293,88 +408,14 @@
       <w:pPr>
         <w:pStyle w:val="Standard"/>
       </w:pPr>
-    </w:p>
-    <w:p>
-      <w:pPr>
-        <w:pStyle w:val="Standard"/>
-        <w:rPr>
-          <w:b/>
-          <w:sz w:val="28"/>
-          <w:u w:val="single"/>
-        </w:rPr>
-      </w:pPr>
-      <w:proofErr w:type="spellStart"/>
-      <w:r>
-        <w:rPr>
-          <w:b/>
-          <w:sz w:val="28"/>
-          <w:u w:val="single"/>
-        </w:rPr>
-        <w:t>Nursena</w:t>
-      </w:r>
-      <w:proofErr w:type="spellEnd"/>
-      <w:r>
-        <w:rPr>
-          <w:b/>
-          <w:sz w:val="28"/>
-          <w:u w:val="single"/>
-        </w:rPr>
-        <w:t xml:space="preserve"> </w:t>
-      </w:r>
-      <w:proofErr w:type="spellStart"/>
-      <w:r>
-        <w:rPr>
-          <w:b/>
-          <w:sz w:val="28"/>
-          <w:u w:val="single"/>
-        </w:rPr>
-        <w:t>Karakulah</w:t>
-      </w:r>
-      <w:proofErr w:type="spellEnd"/>
-    </w:p>
-    <w:p>
-      <w:pPr>
-        <w:pStyle w:val="Standard"/>
-      </w:pPr>
-    </w:p>
-    <w:p>
-      <w:pPr>
-        <w:pStyle w:val="Standard"/>
-      </w:pPr>
-      <w:r>
-        <w:t>2, 3, 3.1</w:t>
-      </w:r>
-      <w:r>
-        <w:t>, 3.6</w:t>
-      </w:r>
-      <w:r>
-        <w:t xml:space="preserve"> </w:t>
+      <w:r>
+        <w:t xml:space="preserve">Trip table, ticket table </w:t>
       </w:r>
       <w:r>
         <w:sym w:font="Wingdings" w:char="F0E0"/>
       </w:r>
       <w:r>
-        <w:t xml:space="preserve"> SDD</w:t>
-      </w:r>
-    </w:p>
-    <w:p>
-      <w:pPr>
-        <w:pStyle w:val="Standard"/>
-      </w:pPr>
-      <w:r>
-        <w:t>3.2</w:t>
-      </w:r>
-      <w:r>
-        <w:t>, 4</w:t>
-      </w:r>
-      <w:r>
-        <w:t xml:space="preserve"> </w:t>
-      </w:r>
-      <w:r>
-        <w:sym w:font="Wingdings" w:char="F0E0"/>
-      </w:r>
-      <w:r>
-        <w:t xml:space="preserve"> SDD</w:t>
+        <w:t xml:space="preserve"> Database</w:t>
       </w:r>
     </w:p>
     <w:p/>

</xml_diff>